<commit_message>
Cambiata la lista dei Class Diagram
Ho accorpato i Class Diagram: visualizzaProfilo, cambiaFotoProfilo e cambia dati personali in Gestisci profilo
</commit_message>
<xml_diff>
--- a/Varie/Utilites/Class Diagram da fare.docx
+++ b/Varie/Utilites/Class Diagram da fare.docx
@@ -54,31 +54,7 @@
         </w:numPr>
       </w:pPr>
       <w:r>
-        <w:t>Visualizza profilo</w:t>
-      </w:r>
-    </w:p>
-    <w:p>
-      <w:pPr>
-        <w:pStyle w:val="Paragrafoelenco"/>
-        <w:numPr>
-          <w:ilvl w:val="0"/>
-          <w:numId w:val="1"/>
-        </w:numPr>
-      </w:pPr>
-      <w:r>
-        <w:t>Modifica dati personali</w:t>
-      </w:r>
-    </w:p>
-    <w:p>
-      <w:pPr>
-        <w:pStyle w:val="Paragrafoelenco"/>
-        <w:numPr>
-          <w:ilvl w:val="0"/>
-          <w:numId w:val="1"/>
-        </w:numPr>
-      </w:pPr>
-      <w:r>
-        <w:t>Cambia foto profilo</w:t>
+        <w:t>Gestisci profilo</w:t>
       </w:r>
     </w:p>
     <w:p>

</xml_diff>

<commit_message>
Aggiornata la lista dei Class Diagram
Ho aggiunto nella lista dei Class Diagram da fare il Class Diagram Recupera Password
</commit_message>
<xml_diff>
--- a/Varie/Utilites/Class Diagram da fare.docx
+++ b/Varie/Utilites/Class Diagram da fare.docx
@@ -55,6 +55,18 @@
       </w:pPr>
       <w:r>
         <w:t>Gestisci profilo</w:t>
+      </w:r>
+    </w:p>
+    <w:p>
+      <w:pPr>
+        <w:pStyle w:val="Paragrafoelenco"/>
+        <w:numPr>
+          <w:ilvl w:val="0"/>
+          <w:numId w:val="1"/>
+        </w:numPr>
+      </w:pPr>
+      <w:r>
+        <w:t>Recupera Password</w:t>
       </w:r>
     </w:p>
     <w:p>

</xml_diff>